<commit_message>
fix: prevent markdown processor skipping text
</commit_message>
<xml_diff>
--- a/example/2 KAD/5 Assess Tool/AT1 Identify Opportunities for AI Task Automation/Assessment Task Tool (F122A12).docx
+++ b/example/2 KAD/5 Assess Tool/AT1 Identify Opportunities for AI Task Automation/Assessment Task Tool (F122A12).docx
@@ -286,33 +286,18 @@
           </w:tcPr>
           <w:p>
             <w:r/>
-          </w:p>
-          <w:p>
             <w:r>
               <w:t>Student’s choice of Kaggle or Colab or another Jupiter notebook environment.</w:t>
             </w:r>
           </w:p>
-          <w:p/>
         </w:tc>
       </w:tr>
     </w:tbl>
     <w:p>
       <w:pPr>
-        <w:spacing w:before="120" w:after="120"/>
-        <w:rPr>
-          <w:b/>
-          <w:bCs w:val="0"/>
-          <w:color w:val="D9272E"/>
-          <w:sz w:val="24"/>
-        </w:rPr>
+        <w:pStyle w:val="Heading2"/>
       </w:pPr>
       <w:r>
-        <w:rPr>
-          <w:b/>
-          <w:bCs w:val="0"/>
-          <w:color w:val="D9272E"/>
-          <w:sz w:val="24"/>
-        </w:rPr>
         <w:t>Assessment Instructions:</w:t>
       </w:r>
     </w:p>
@@ -344,6 +329,8 @@
           </w:tcPr>
           <w:p>
             <w:r/>
+            <w:r/>
+            <w:r/>
           </w:p>
           <w:p>
             <w:pPr>
@@ -353,25 +340,31 @@
               <w:t>Example Scenario for Assessment</w:t>
             </w:r>
           </w:p>
-          <w:p/>
+          <w:p>
+            <w:r>
+              <w:br/>
+              <w:t>Imagine you work for a mid-sized e-commerce company specializing in environmentally friendly products. The company has experienced significant customer growth and as a result, the customer service department has become overwhelmed with the volume of inquiries received daily via email, social media, and the company website.</w:t>
+            </w:r>
+          </w:p>
           <w:p>
             <w:r>
               <w:t>The company's leadership is interested in technologies that could improve response times and productivity while maintaining a high level of customer satisfaction. They wish to explore AI, ML, and DL solutions to automate parts of the customer service process.</w:t>
             </w:r>
           </w:p>
-          <w:p/>
           <w:p>
             <w:r>
               <w:t>Your task is to investigate and report on potential AI opportunities that will help manage the increase in customer inquiries more effectively and efficiently.</w:t>
             </w:r>
           </w:p>
-          <w:p/>
           <w:p>
             <w:r>
               <w:t>(optional: In discussion with your lecturer, you may choose to define your own real-world scenario in your workplace or otherwise of some personal interest to you)</w:t>
             </w:r>
           </w:p>
-          <w:p/>
+          <w:p>
+            <w:r/>
+            <w:r/>
+          </w:p>
           <w:p>
             <w:pPr>
               <w:pStyle w:val="Heading3"/>
@@ -380,7 +373,12 @@
               <w:t>Instructions:</w:t>
             </w:r>
           </w:p>
-          <w:p/>
+          <w:p>
+            <w:r>
+              <w:br/>
+              <w:t>You should complete the following stages as part of your final project:</w:t>
+            </w:r>
+          </w:p>
           <w:p>
             <w:r>
               <w:t>Task 1: Identify an Opportunity for Task Automation</w:t>
@@ -394,7 +392,10 @@
               <w:t>Task 5: Presentation</w:t>
             </w:r>
           </w:p>
-          <w:p/>
+          <w:p>
+            <w:r/>
+            <w:r/>
+          </w:p>
           <w:p>
             <w:pPr>
               <w:pStyle w:val="Heading3"/>
@@ -403,16 +404,40 @@
               <w:t>Submission Evidence:</w:t>
             </w:r>
           </w:p>
-          <w:p/>
+          <w:p>
+            <w:r>
+              <w:br/>
+              <w:t>As part of your submission, you must include:</w:t>
+            </w:r>
+          </w:p>
           <w:p>
             <w:r>
               <w:t>This document containing your responses to Tasks 1, 2, 3, &amp; 4 and the observation checklist completed by your lecturer.</w:t>
             </w:r>
           </w:p>
-          <w:p/>
         </w:tc>
       </w:tr>
     </w:tbl>
+    <w:p>
+      <w:pPr>
+        <w:spacing w:line="240" w:lineRule="auto"/>
+        <w:rPr>
+          <w:b/>
+          <w:bCs w:val="0"/>
+          <w:color w:val="D9272E"/>
+          <w:sz w:val="24"/>
+        </w:rPr>
+      </w:pPr>
+      <w:r>
+        <w:rPr>
+          <w:b/>
+          <w:bCs w:val="0"/>
+          <w:color w:val="D9272E"/>
+          <w:sz w:val="24"/>
+        </w:rPr>
+        <w:br w:type="page"/>
+      </w:r>
+    </w:p>
     <w:p>
       <w:pPr>
         <w:spacing w:before="120" w:after="120"/>
@@ -430,6 +455,7 @@
           <w:color w:val="D9272E"/>
           <w:sz w:val="24"/>
         </w:rPr>
+        <w:lastRenderedPageBreak/>
         <w:t>Assessment Instrument</w:t>
       </w:r>
       <w:r>
@@ -470,6 +496,8 @@
           </w:tcPr>
           <w:p>
             <w:r/>
+            <w:r/>
+            <w:r/>
           </w:p>
           <w:p>
             <w:pPr>
@@ -479,13 +507,31 @@
               <w:t>Task 1: Identify an Opportunity for Task Automation</w:t>
             </w:r>
           </w:p>
+          <w:p>
+            <w:r>
+              <w:br/>
+            </w:r>
+          </w:p>
           <w:p/>
+          <w:p>
+            <w:pPr>
+              <w:pStyle w:val="Heading4"/>
+            </w:pPr>
+            <w:r>
+              <w:t xml:space="preserve">Instructions: </w:t>
+            </w:r>
+          </w:p>
+          <w:p>
+            <w:r>
+              <w:br/>
+              <w:t>Identify a specific task within your organization that could benefit from automation. Describe the task in detail, including the current process, any existing challenges, and the desired outcome from automation. Confirm your ideas with required personnel.</w:t>
+            </w:r>
+          </w:p>
           <w:p>
             <w:r>
               <w:t>Your response must include the following:</w:t>
             </w:r>
           </w:p>
-          <w:p/>
           <w:p>
             <w:r>
               <w:t>A description of the current work task per organizational policies and procedures.</w:t>
@@ -497,7 +543,6 @@
               <w:t>You must also complete the following observation checklist items:</w:t>
             </w:r>
           </w:p>
-          <w:p/>
           <w:p>
             <w:r>
               <w:t>Student confirmed organisational goals for automating work tasks and improving productivity with required personnel.</w:t>
@@ -505,8 +550,8 @@
               <w:t>Please provide your response here (300-500 words/ 3 Paragraphs):</w:t>
             </w:r>
           </w:p>
-          <w:p/>
-          <w:p>
+          <w:p>
+            <w:r/>
             <w:r/>
           </w:p>
           <w:p/>
@@ -514,10 +559,18 @@
           <w:p/>
           <w:p/>
           <w:p/>
+          <w:p/>
+          <w:p/>
+          <w:p/>
+          <w:p/>
           <w:p>
             <w:r/>
-          </w:p>
-          <w:p/>
+            <w:r/>
+            <w:r/>
+            <w:r/>
+            <w:r/>
+            <w:r/>
+          </w:p>
           <w:p>
             <w:pPr>
               <w:pStyle w:val="Heading3"/>
@@ -526,25 +579,41 @@
               <w:t>Task 2: Consider AI, ML, &amp; DL Technologies</w:t>
             </w:r>
           </w:p>
+          <w:p>
+            <w:r>
+              <w:br/>
+            </w:r>
+          </w:p>
           <w:p/>
+          <w:p>
+            <w:pPr>
+              <w:pStyle w:val="Heading4"/>
+            </w:pPr>
+            <w:r>
+              <w:t xml:space="preserve">Instructions: </w:t>
+            </w:r>
+          </w:p>
+          <w:p>
+            <w:r>
+              <w:br/>
+              <w:t>Research and provide an overview of three different technologies across Artificial Intelligence, Machine Learning, and Deep Learning (one of each).</w:t>
+            </w:r>
+          </w:p>
           <w:p>
             <w:r>
               <w:t>Determine the suitability of each selected technology to automating the task identified in Task 1.</w:t>
             </w:r>
           </w:p>
-          <w:p/>
           <w:p>
             <w:r>
               <w:t>Each technique should be accompanied by a brief explanation of the technology itself and how it could be applied to the task.</w:t>
             </w:r>
           </w:p>
-          <w:p/>
           <w:p>
             <w:r>
               <w:t>Your response must perform the following:</w:t>
             </w:r>
           </w:p>
-          <w:p/>
           <w:p>
             <w:r>
               <w:t>Identify and research three AI techniques suitable for the automation task.</w:t>
@@ -554,7 +623,10 @@
               <w:t>Please provide your response here (300-500 words/ 1 paragraph for each technology):</w:t>
             </w:r>
           </w:p>
-          <w:p/>
+          <w:p>
+            <w:r/>
+            <w:r/>
+          </w:p>
           <w:p>
             <w:pPr>
               <w:pStyle w:val="Heading3"/>
@@ -563,13 +635,31 @@
               <w:t>Task 3: Assess the Suitability of Each Technique</w:t>
             </w:r>
           </w:p>
+          <w:p>
+            <w:r>
+              <w:br/>
+            </w:r>
+          </w:p>
           <w:p/>
+          <w:p>
+            <w:pPr>
+              <w:pStyle w:val="Heading4"/>
+            </w:pPr>
+            <w:r>
+              <w:t xml:space="preserve">Instructions: </w:t>
+            </w:r>
+          </w:p>
+          <w:p>
+            <w:r>
+              <w:br/>
+              <w:t>Critically assess the suitability of each AI technique mentioned in Task 2. Consider how each technique can meet the desired outcomes, as well as any potential technical limitations or challenges of the approach. Ensure you identify any potential risks or adverse outcomes that could be associated with the technique.</w:t>
+            </w:r>
+          </w:p>
           <w:p>
             <w:r>
               <w:t>Your response should contain:</w:t>
             </w:r>
           </w:p>
-          <w:p/>
           <w:p>
             <w:r>
               <w:t>Analysis of the application procedure for the three AI technologies.</w:t>
@@ -581,7 +671,6 @@
               <w:t>You must also complete the following observation checklist items:</w:t>
             </w:r>
           </w:p>
-          <w:p/>
           <w:p>
             <w:r>
               <w:t>Student discussed implementation risks for AI, ML and DL technologies with required personnel.</w:t>
@@ -589,7 +678,10 @@
               <w:t>Please provide your response here (300-500 words/3 Paragraphs):</w:t>
             </w:r>
           </w:p>
-          <w:p/>
+          <w:p>
+            <w:r/>
+            <w:r/>
+          </w:p>
           <w:p>
             <w:pPr>
               <w:pStyle w:val="Heading3"/>
@@ -598,13 +690,31 @@
               <w:t>Task 4: Recommendation and Justification</w:t>
             </w:r>
           </w:p>
+          <w:p>
+            <w:r>
+              <w:br/>
+            </w:r>
+          </w:p>
           <w:p/>
+          <w:p>
+            <w:pPr>
+              <w:pStyle w:val="Heading4"/>
+            </w:pPr>
+            <w:r>
+              <w:t xml:space="preserve">Instructions: </w:t>
+            </w:r>
+          </w:p>
+          <w:p>
+            <w:r>
+              <w:br/>
+              <w:t>Based on your assessments in Task 3, choose the AI technique you believe to be the most suitable candidate for automating the identified task. Clearly justify your choice and put together a brief proposal for implementing this solution within your organization.</w:t>
+            </w:r>
+          </w:p>
           <w:p>
             <w:r>
               <w:t>Your response should contain:</w:t>
             </w:r>
           </w:p>
-          <w:p/>
           <w:p>
             <w:r>
               <w:t>The final submission of your AI implementation proposal to required personnel.</w:t>
@@ -612,7 +722,6 @@
               <w:t>You must also complete the following observation checklist items:</w:t>
             </w:r>
           </w:p>
-          <w:p/>
           <w:p>
             <w:r>
               <w:t>Student discussed proposed application with supervisor (lecturer) and received feedback.</w:t>
@@ -620,7 +729,10 @@
               <w:t>Outline the key points of your proposal here (500 words):</w:t>
             </w:r>
           </w:p>
-          <w:p/>
+          <w:p>
+            <w:r/>
+            <w:r/>
+          </w:p>
           <w:p>
             <w:pPr>
               <w:pStyle w:val="Heading3"/>
@@ -629,13 +741,31 @@
               <w:t>Task 5: Presentation</w:t>
             </w:r>
           </w:p>
+          <w:p>
+            <w:r>
+              <w:br/>
+            </w:r>
+          </w:p>
           <w:p/>
+          <w:p>
+            <w:pPr>
+              <w:pStyle w:val="Heading4"/>
+            </w:pPr>
+            <w:r>
+              <w:t xml:space="preserve">Instructions: </w:t>
+            </w:r>
+          </w:p>
+          <w:p>
+            <w:r>
+              <w:br/>
+              <w:t>Prepare a presentation summarizing your findings from Tasks 1-4, highlighting the key aspects of your recommendation and the rationale behind your chosen solution. Present this summary to your peers and address any questions they may have.</w:t>
+            </w:r>
+          </w:p>
           <w:p>
             <w:r>
               <w:t>You must complete the following observation checklist items:</w:t>
             </w:r>
           </w:p>
-          <w:p/>
           <w:p>
             <w:r>
               <w:t>Student incorporated relevant feedback into final presentation.</w:t>
@@ -643,10 +773,11 @@
               <w:t>Student presented an opportunity to the class to apply AI, ML, &amp; DL technologies in the workplace.</w:t>
             </w:r>
           </w:p>
-          <w:p/>
         </w:tc>
       </w:tr>
     </w:tbl>
+    <w:p/>
+    <w:p/>
     <w:p/>
     <w:p>
       <w:r>
@@ -663,20 +794,21 @@
     </w:p>
     <w:tbl>
       <w:tblPr>
+        <w:tblStyle w:val="GridTable7Colourful"/>
         <w:tblW w:type="auto" w:w="0"/>
         <w:tblLayout w:type="autofit"/>
         <w:tblLook w:firstColumn="1" w:firstRow="1" w:lastColumn="0" w:lastRow="0" w:noHBand="0" w:noVBand="1" w:val="04A0"/>
       </w:tblPr>
       <w:tblGrid>
-        <w:gridCol w:w="0"/>
-        <w:gridCol w:w="0"/>
-        <w:gridCol w:w="0"/>
-        <w:gridCol w:w="0"/>
+        <w:gridCol w:w="2551"/>
+        <w:gridCol w:w="2551"/>
+        <w:gridCol w:w="2551"/>
+        <w:gridCol w:w="2551"/>
       </w:tblGrid>
       <w:tr>
         <w:tc>
           <w:tcPr>
-            <w:tcW w:type="dxa" w:w="0"/>
+            <w:tcW w:type="dxa" w:w="2551"/>
           </w:tcPr>
           <w:p>
             <w:r>
@@ -686,7 +818,7 @@
         </w:tc>
         <w:tc>
           <w:tcPr>
-            <w:tcW w:type="dxa" w:w="0"/>
+            <w:tcW w:type="dxa" w:w="2551"/>
           </w:tcPr>
           <w:p>
             <w:r>
@@ -696,7 +828,7 @@
         </w:tc>
         <w:tc>
           <w:tcPr>
-            <w:tcW w:type="dxa" w:w="0"/>
+            <w:tcW w:type="dxa" w:w="2551"/>
           </w:tcPr>
           <w:p>
             <w:r>
@@ -706,7 +838,7 @@
         </w:tc>
         <w:tc>
           <w:tcPr>
-            <w:tcW w:type="dxa" w:w="0"/>
+            <w:tcW w:type="dxa" w:w="2551"/>
           </w:tcPr>
           <w:p>
             <w:r>
@@ -718,7 +850,7 @@
       <w:tr>
         <w:tc>
           <w:tcPr>
-            <w:tcW w:type="dxa" w:w="0"/>
+            <w:tcW w:type="dxa" w:w="2551"/>
           </w:tcPr>
           <w:p>
             <w:r>
@@ -728,19 +860,19 @@
         </w:tc>
         <w:tc>
           <w:tcPr>
-            <w:tcW w:type="dxa" w:w="0"/>
+            <w:tcW w:type="dxa" w:w="2551"/>
           </w:tcPr>
           <w:p/>
         </w:tc>
         <w:tc>
           <w:tcPr>
-            <w:tcW w:type="dxa" w:w="0"/>
+            <w:tcW w:type="dxa" w:w="2551"/>
           </w:tcPr>
           <w:p/>
         </w:tc>
         <w:tc>
           <w:tcPr>
-            <w:tcW w:type="dxa" w:w="0"/>
+            <w:tcW w:type="dxa" w:w="2551"/>
           </w:tcPr>
           <w:p/>
         </w:tc>
@@ -748,7 +880,7 @@
       <w:tr>
         <w:tc>
           <w:tcPr>
-            <w:tcW w:type="dxa" w:w="0"/>
+            <w:tcW w:type="dxa" w:w="2551"/>
           </w:tcPr>
           <w:p>
             <w:r>
@@ -758,19 +890,19 @@
         </w:tc>
         <w:tc>
           <w:tcPr>
-            <w:tcW w:type="dxa" w:w="0"/>
+            <w:tcW w:type="dxa" w:w="2551"/>
           </w:tcPr>
           <w:p/>
         </w:tc>
         <w:tc>
           <w:tcPr>
-            <w:tcW w:type="dxa" w:w="0"/>
+            <w:tcW w:type="dxa" w:w="2551"/>
           </w:tcPr>
           <w:p/>
         </w:tc>
         <w:tc>
           <w:tcPr>
-            <w:tcW w:type="dxa" w:w="0"/>
+            <w:tcW w:type="dxa" w:w="2551"/>
           </w:tcPr>
           <w:p/>
         </w:tc>
@@ -778,7 +910,7 @@
       <w:tr>
         <w:tc>
           <w:tcPr>
-            <w:tcW w:type="dxa" w:w="0"/>
+            <w:tcW w:type="dxa" w:w="2551"/>
           </w:tcPr>
           <w:p>
             <w:r>
@@ -788,19 +920,19 @@
         </w:tc>
         <w:tc>
           <w:tcPr>
-            <w:tcW w:type="dxa" w:w="0"/>
+            <w:tcW w:type="dxa" w:w="2551"/>
           </w:tcPr>
           <w:p/>
         </w:tc>
         <w:tc>
           <w:tcPr>
-            <w:tcW w:type="dxa" w:w="0"/>
+            <w:tcW w:type="dxa" w:w="2551"/>
           </w:tcPr>
           <w:p/>
         </w:tc>
         <w:tc>
           <w:tcPr>
-            <w:tcW w:type="dxa" w:w="0"/>
+            <w:tcW w:type="dxa" w:w="2551"/>
           </w:tcPr>
           <w:p/>
         </w:tc>
@@ -808,7 +940,7 @@
       <w:tr>
         <w:tc>
           <w:tcPr>
-            <w:tcW w:type="dxa" w:w="0"/>
+            <w:tcW w:type="dxa" w:w="2551"/>
           </w:tcPr>
           <w:p>
             <w:r>
@@ -818,19 +950,19 @@
         </w:tc>
         <w:tc>
           <w:tcPr>
-            <w:tcW w:type="dxa" w:w="0"/>
+            <w:tcW w:type="dxa" w:w="2551"/>
           </w:tcPr>
           <w:p/>
         </w:tc>
         <w:tc>
           <w:tcPr>
-            <w:tcW w:type="dxa" w:w="0"/>
+            <w:tcW w:type="dxa" w:w="2551"/>
           </w:tcPr>
           <w:p/>
         </w:tc>
         <w:tc>
           <w:tcPr>
-            <w:tcW w:type="dxa" w:w="0"/>
+            <w:tcW w:type="dxa" w:w="2551"/>
           </w:tcPr>
           <w:p/>
         </w:tc>
@@ -838,7 +970,7 @@
       <w:tr>
         <w:tc>
           <w:tcPr>
-            <w:tcW w:type="dxa" w:w="0"/>
+            <w:tcW w:type="dxa" w:w="2551"/>
           </w:tcPr>
           <w:p>
             <w:r>
@@ -848,19 +980,19 @@
         </w:tc>
         <w:tc>
           <w:tcPr>
-            <w:tcW w:type="dxa" w:w="0"/>
+            <w:tcW w:type="dxa" w:w="2551"/>
           </w:tcPr>
           <w:p/>
         </w:tc>
         <w:tc>
           <w:tcPr>
-            <w:tcW w:type="dxa" w:w="0"/>
+            <w:tcW w:type="dxa" w:w="2551"/>
           </w:tcPr>
           <w:p/>
         </w:tc>
         <w:tc>
           <w:tcPr>
-            <w:tcW w:type="dxa" w:w="0"/>
+            <w:tcW w:type="dxa" w:w="2551"/>
           </w:tcPr>
           <w:p/>
         </w:tc>
@@ -868,7 +1000,7 @@
       <w:tr>
         <w:tc>
           <w:tcPr>
-            <w:tcW w:type="dxa" w:w="0"/>
+            <w:tcW w:type="dxa" w:w="2551"/>
           </w:tcPr>
           <w:p>
             <w:r>
@@ -878,19 +1010,19 @@
         </w:tc>
         <w:tc>
           <w:tcPr>
-            <w:tcW w:type="dxa" w:w="0"/>
+            <w:tcW w:type="dxa" w:w="2551"/>
           </w:tcPr>
           <w:p/>
         </w:tc>
         <w:tc>
           <w:tcPr>
-            <w:tcW w:type="dxa" w:w="0"/>
+            <w:tcW w:type="dxa" w:w="2551"/>
           </w:tcPr>
           <w:p/>
         </w:tc>
         <w:tc>
           <w:tcPr>
-            <w:tcW w:type="dxa" w:w="0"/>
+            <w:tcW w:type="dxa" w:w="2551"/>
           </w:tcPr>
           <w:p/>
         </w:tc>
@@ -1548,6 +1680,196 @@
 <file path=word/numbering.xml><?xml version="1.0" encoding="utf-8"?>
 <w:numbering xmlns:wpc="http://schemas.microsoft.com/office/word/2010/wordprocessingCanvas" xmlns:cx="http://schemas.microsoft.com/office/drawing/2014/chartex" xmlns:cx1="http://schemas.microsoft.com/office/drawing/2015/9/8/chartex" xmlns:cx2="http://schemas.microsoft.com/office/drawing/2015/10/21/chartex" xmlns:cx3="http://schemas.microsoft.com/office/drawing/2016/5/9/chartex" xmlns:cx4="http://schemas.microsoft.com/office/drawing/2016/5/10/chartex" xmlns:cx5="http://schemas.microsoft.com/office/drawing/2016/5/11/chartex" xmlns:cx6="http://schemas.microsoft.com/office/drawing/2016/5/12/chartex" xmlns:cx7="http://schemas.microsoft.com/office/drawing/2016/5/13/chartex" xmlns:cx8="http://schemas.microsoft.com/office/drawing/2016/5/14/chartex" xmlns:mc="http://schemas.openxmlformats.org/markup-compatibility/2006" xmlns:aink="http://schemas.microsoft.com/office/drawing/2016/ink" xmlns:am3d="http://schemas.microsoft.com/office/drawing/2017/model3d" xmlns:o="urn:schemas-microsoft-com:office:office" xmlns:oel="http://schemas.microsoft.com/office/2019/extlst" xmlns:r="http://schemas.openxmlformats.org/officeDocument/2006/relationships" xmlns:m="http://schemas.openxmlformats.org/officeDocument/2006/math" xmlns:v="urn:schemas-microsoft-com:vml" xmlns:wp14="http://schemas.microsoft.com/office/word/2010/wordprocessingDrawing" xmlns:wp="http://schemas.openxmlformats.org/drawingml/2006/wordprocessingDrawing" xmlns:w10="urn:schemas-microsoft-com:office:word" xmlns:w="http://schemas.openxmlformats.org/wordprocessingml/2006/main" xmlns:w14="http://schemas.microsoft.com/office/word/2010/wordml" xmlns:w15="http://schemas.microsoft.com/office/word/2012/wordml" xmlns:w16cex="http://schemas.microsoft.com/office/word/2018/wordml/cex" xmlns:w16cid="http://schemas.microsoft.com/office/word/2016/wordml/cid" xmlns:w16="http://schemas.microsoft.com/office/word/2018/wordml" xmlns:w16sdtdh="http://schemas.microsoft.com/office/word/2020/wordml/sdtdatahash" xmlns:w16se="http://schemas.microsoft.com/office/word/2015/wordml/symex" xmlns:wpg="http://schemas.microsoft.com/office/word/2010/wordprocessingGroup" xmlns:wpi="http://schemas.microsoft.com/office/word/2010/wordprocessingInk" xmlns:wne="http://schemas.microsoft.com/office/word/2006/wordml" xmlns:wps="http://schemas.microsoft.com/office/word/2010/wordprocessingShape" mc:Ignorable="w14 w15 w16se w16cid w16 w16cex w16sdtdh wp14">
   <w:abstractNum w:abstractNumId="0" w15:restartNumberingAfterBreak="0">
+    <w:nsid w:val="FFFFFF7C"/>
+    <w:multiLevelType w:val="singleLevel"/>
+    <w:tmpl w:val="EF262D38"/>
+    <w:lvl w:ilvl="0">
+      <w:start w:val="1"/>
+      <w:numFmt w:val="decimal"/>
+      <w:pStyle w:val="ListNumber5"/>
+      <w:lvlText w:val="%1."/>
+      <w:lvlJc w:val="left"/>
+      <w:pPr>
+        <w:tabs>
+          <w:tab w:val="num" w:pos="1492"/>
+        </w:tabs>
+        <w:ind w:left="1492" w:hanging="360"/>
+      </w:pPr>
+    </w:lvl>
+  </w:abstractNum>
+  <w:abstractNum w:abstractNumId="1" w15:restartNumberingAfterBreak="0">
+    <w:nsid w:val="FFFFFF7D"/>
+    <w:multiLevelType w:val="singleLevel"/>
+    <w:tmpl w:val="70387F60"/>
+    <w:lvl w:ilvl="0">
+      <w:start w:val="1"/>
+      <w:numFmt w:val="decimal"/>
+      <w:pStyle w:val="ListNumber4"/>
+      <w:lvlText w:val="%1."/>
+      <w:lvlJc w:val="left"/>
+      <w:pPr>
+        <w:tabs>
+          <w:tab w:val="num" w:pos="1209"/>
+        </w:tabs>
+        <w:ind w:left="1209" w:hanging="360"/>
+      </w:pPr>
+    </w:lvl>
+  </w:abstractNum>
+  <w:abstractNum w:abstractNumId="2" w15:restartNumberingAfterBreak="0">
+    <w:nsid w:val="FFFFFF7E"/>
+    <w:multiLevelType w:val="singleLevel"/>
+    <w:tmpl w:val="02A6DEF8"/>
+    <w:lvl w:ilvl="0">
+      <w:start w:val="1"/>
+      <w:numFmt w:val="decimal"/>
+      <w:pStyle w:val="ListNumber3"/>
+      <w:lvlText w:val="%1."/>
+      <w:lvlJc w:val="left"/>
+      <w:pPr>
+        <w:tabs>
+          <w:tab w:val="num" w:pos="926"/>
+        </w:tabs>
+        <w:ind w:left="926" w:hanging="360"/>
+      </w:pPr>
+    </w:lvl>
+  </w:abstractNum>
+  <w:abstractNum w:abstractNumId="3" w15:restartNumberingAfterBreak="0">
+    <w:nsid w:val="FFFFFF7F"/>
+    <w:multiLevelType w:val="singleLevel"/>
+    <w:tmpl w:val="21BC8052"/>
+    <w:lvl w:ilvl="0">
+      <w:start w:val="1"/>
+      <w:numFmt w:val="decimal"/>
+      <w:pStyle w:val="ListNumber2"/>
+      <w:lvlText w:val="%1."/>
+      <w:lvlJc w:val="left"/>
+      <w:pPr>
+        <w:tabs>
+          <w:tab w:val="num" w:pos="643"/>
+        </w:tabs>
+        <w:ind w:left="643" w:hanging="360"/>
+      </w:pPr>
+    </w:lvl>
+  </w:abstractNum>
+  <w:abstractNum w:abstractNumId="4" w15:restartNumberingAfterBreak="0">
+    <w:nsid w:val="FFFFFF80"/>
+    <w:multiLevelType w:val="singleLevel"/>
+    <w:tmpl w:val="C652B5FC"/>
+    <w:lvl w:ilvl="0">
+      <w:start w:val="1"/>
+      <w:numFmt w:val="bullet"/>
+      <w:lvlText w:val=""/>
+      <w:lvlJc w:val="left"/>
+      <w:pPr>
+        <w:tabs>
+          <w:tab w:val="num" w:pos="1492"/>
+        </w:tabs>
+        <w:ind w:left="1492" w:hanging="360"/>
+      </w:pPr>
+      <w:rPr>
+        <w:rFonts w:ascii="Symbol" w:hAnsi="Symbol" w:hint="default"/>
+      </w:rPr>
+    </w:lvl>
+  </w:abstractNum>
+  <w:abstractNum w:abstractNumId="5" w15:restartNumberingAfterBreak="0">
+    <w:nsid w:val="FFFFFF81"/>
+    <w:multiLevelType w:val="singleLevel"/>
+    <w:tmpl w:val="68587DF4"/>
+    <w:lvl w:ilvl="0">
+      <w:start w:val="1"/>
+      <w:numFmt w:val="bullet"/>
+      <w:lvlText w:val=""/>
+      <w:lvlJc w:val="left"/>
+      <w:pPr>
+        <w:tabs>
+          <w:tab w:val="num" w:pos="1209"/>
+        </w:tabs>
+        <w:ind w:left="1209" w:hanging="360"/>
+      </w:pPr>
+      <w:rPr>
+        <w:rFonts w:ascii="Symbol" w:hAnsi="Symbol" w:hint="default"/>
+      </w:rPr>
+    </w:lvl>
+  </w:abstractNum>
+  <w:abstractNum w:abstractNumId="6" w15:restartNumberingAfterBreak="0">
+    <w:nsid w:val="FFFFFF82"/>
+    <w:multiLevelType w:val="singleLevel"/>
+    <w:tmpl w:val="61E867BC"/>
+    <w:lvl w:ilvl="0">
+      <w:start w:val="1"/>
+      <w:numFmt w:val="bullet"/>
+      <w:lvlText w:val=""/>
+      <w:lvlJc w:val="left"/>
+      <w:pPr>
+        <w:tabs>
+          <w:tab w:val="num" w:pos="926"/>
+        </w:tabs>
+        <w:ind w:left="926" w:hanging="360"/>
+      </w:pPr>
+      <w:rPr>
+        <w:rFonts w:ascii="Symbol" w:hAnsi="Symbol" w:hint="default"/>
+      </w:rPr>
+    </w:lvl>
+  </w:abstractNum>
+  <w:abstractNum w:abstractNumId="7" w15:restartNumberingAfterBreak="0">
+    <w:nsid w:val="FFFFFF83"/>
+    <w:multiLevelType w:val="singleLevel"/>
+    <w:tmpl w:val="4CAA6588"/>
+    <w:lvl w:ilvl="0">
+      <w:start w:val="1"/>
+      <w:numFmt w:val="bullet"/>
+      <w:lvlText w:val=""/>
+      <w:lvlJc w:val="left"/>
+      <w:pPr>
+        <w:tabs>
+          <w:tab w:val="num" w:pos="643"/>
+        </w:tabs>
+        <w:ind w:left="643" w:hanging="360"/>
+      </w:pPr>
+      <w:rPr>
+        <w:rFonts w:ascii="Symbol" w:hAnsi="Symbol" w:hint="default"/>
+      </w:rPr>
+    </w:lvl>
+  </w:abstractNum>
+  <w:abstractNum w:abstractNumId="8" w15:restartNumberingAfterBreak="0">
+    <w:nsid w:val="FFFFFF88"/>
+    <w:multiLevelType w:val="singleLevel"/>
+    <w:tmpl w:val="272ADDF4"/>
+    <w:lvl w:ilvl="0">
+      <w:start w:val="1"/>
+      <w:numFmt w:val="decimal"/>
+      <w:pStyle w:val="ListNumber"/>
+      <w:lvlText w:val="%1."/>
+      <w:lvlJc w:val="left"/>
+      <w:pPr>
+        <w:tabs>
+          <w:tab w:val="num" w:pos="360"/>
+        </w:tabs>
+        <w:ind w:left="360" w:hanging="360"/>
+      </w:pPr>
+    </w:lvl>
+  </w:abstractNum>
+  <w:abstractNum w:abstractNumId="9" w15:restartNumberingAfterBreak="0">
+    <w:nsid w:val="FFFFFF89"/>
+    <w:multiLevelType w:val="singleLevel"/>
+    <w:tmpl w:val="28F812DE"/>
+    <w:lvl w:ilvl="0">
+      <w:start w:val="1"/>
+      <w:numFmt w:val="bullet"/>
+      <w:lvlText w:val=""/>
+      <w:lvlJc w:val="left"/>
+      <w:pPr>
+        <w:tabs>
+          <w:tab w:val="num" w:pos="360"/>
+        </w:tabs>
+        <w:ind w:left="360" w:hanging="360"/>
+      </w:pPr>
+      <w:rPr>
+        <w:rFonts w:ascii="Symbol" w:hAnsi="Symbol" w:hint="default"/>
+      </w:rPr>
+    </w:lvl>
+  </w:abstractNum>
+  <w:abstractNum w:abstractNumId="10" w15:restartNumberingAfterBreak="0">
     <w:nsid w:val="08750F01"/>
     <w:multiLevelType w:val="multilevel"/>
     <w:tmpl w:val="2FA05BE6"/>
@@ -1688,7 +2010,121 @@
       </w:rPr>
     </w:lvl>
   </w:abstractNum>
-  <w:abstractNum w:abstractNumId="1" w15:restartNumberingAfterBreak="0">
+  <w:abstractNum w:abstractNumId="11" w15:restartNumberingAfterBreak="0">
+    <w:nsid w:val="19ED4367"/>
+    <w:multiLevelType w:val="hybridMultilevel"/>
+    <w:tmpl w:val="A4E80232"/>
+    <w:lvl w:ilvl="0" w:tplc="B83C526C">
+      <w:start w:val="1"/>
+      <w:numFmt w:val="bullet"/>
+      <w:pStyle w:val="ListBullet"/>
+      <w:lvlText w:val=""/>
+      <w:lvlJc w:val="left"/>
+      <w:pPr>
+        <w:ind w:left="720" w:hanging="360"/>
+      </w:pPr>
+      <w:rPr>
+        <w:rFonts w:ascii="Symbol" w:hAnsi="Symbol" w:hint="default"/>
+      </w:rPr>
+    </w:lvl>
+    <w:lvl w:ilvl="1" w:tplc="08090003" w:tentative="1">
+      <w:start w:val="1"/>
+      <w:numFmt w:val="bullet"/>
+      <w:lvlText w:val="o"/>
+      <w:lvlJc w:val="left"/>
+      <w:pPr>
+        <w:ind w:left="1440" w:hanging="360"/>
+      </w:pPr>
+      <w:rPr>
+        <w:rFonts w:ascii="Courier New" w:hAnsi="Courier New" w:hint="default"/>
+      </w:rPr>
+    </w:lvl>
+    <w:lvl w:ilvl="2" w:tplc="08090005" w:tentative="1">
+      <w:start w:val="1"/>
+      <w:numFmt w:val="bullet"/>
+      <w:lvlText w:val=""/>
+      <w:lvlJc w:val="left"/>
+      <w:pPr>
+        <w:ind w:left="2160" w:hanging="360"/>
+      </w:pPr>
+      <w:rPr>
+        <w:rFonts w:ascii="Wingdings" w:hAnsi="Wingdings" w:hint="default"/>
+      </w:rPr>
+    </w:lvl>
+    <w:lvl w:ilvl="3" w:tplc="08090001" w:tentative="1">
+      <w:start w:val="1"/>
+      <w:numFmt w:val="bullet"/>
+      <w:lvlText w:val=""/>
+      <w:lvlJc w:val="left"/>
+      <w:pPr>
+        <w:ind w:left="2880" w:hanging="360"/>
+      </w:pPr>
+      <w:rPr>
+        <w:rFonts w:ascii="Symbol" w:hAnsi="Symbol" w:hint="default"/>
+      </w:rPr>
+    </w:lvl>
+    <w:lvl w:ilvl="4" w:tplc="08090003" w:tentative="1">
+      <w:start w:val="1"/>
+      <w:numFmt w:val="bullet"/>
+      <w:lvlText w:val="o"/>
+      <w:lvlJc w:val="left"/>
+      <w:pPr>
+        <w:ind w:left="3600" w:hanging="360"/>
+      </w:pPr>
+      <w:rPr>
+        <w:rFonts w:ascii="Courier New" w:hAnsi="Courier New" w:hint="default"/>
+      </w:rPr>
+    </w:lvl>
+    <w:lvl w:ilvl="5" w:tplc="08090005" w:tentative="1">
+      <w:start w:val="1"/>
+      <w:numFmt w:val="bullet"/>
+      <w:lvlText w:val=""/>
+      <w:lvlJc w:val="left"/>
+      <w:pPr>
+        <w:ind w:left="4320" w:hanging="360"/>
+      </w:pPr>
+      <w:rPr>
+        <w:rFonts w:ascii="Wingdings" w:hAnsi="Wingdings" w:hint="default"/>
+      </w:rPr>
+    </w:lvl>
+    <w:lvl w:ilvl="6" w:tplc="08090001" w:tentative="1">
+      <w:start w:val="1"/>
+      <w:numFmt w:val="bullet"/>
+      <w:lvlText w:val=""/>
+      <w:lvlJc w:val="left"/>
+      <w:pPr>
+        <w:ind w:left="5040" w:hanging="360"/>
+      </w:pPr>
+      <w:rPr>
+        <w:rFonts w:ascii="Symbol" w:hAnsi="Symbol" w:hint="default"/>
+      </w:rPr>
+    </w:lvl>
+    <w:lvl w:ilvl="7" w:tplc="08090003" w:tentative="1">
+      <w:start w:val="1"/>
+      <w:numFmt w:val="bullet"/>
+      <w:lvlText w:val="o"/>
+      <w:lvlJc w:val="left"/>
+      <w:pPr>
+        <w:ind w:left="5760" w:hanging="360"/>
+      </w:pPr>
+      <w:rPr>
+        <w:rFonts w:ascii="Courier New" w:hAnsi="Courier New" w:hint="default"/>
+      </w:rPr>
+    </w:lvl>
+    <w:lvl w:ilvl="8" w:tplc="08090005" w:tentative="1">
+      <w:start w:val="1"/>
+      <w:numFmt w:val="bullet"/>
+      <w:lvlText w:val=""/>
+      <w:lvlJc w:val="left"/>
+      <w:pPr>
+        <w:ind w:left="6480" w:hanging="360"/>
+      </w:pPr>
+      <w:rPr>
+        <w:rFonts w:ascii="Wingdings" w:hAnsi="Wingdings" w:hint="default"/>
+      </w:rPr>
+    </w:lvl>
+  </w:abstractNum>
+  <w:abstractNum w:abstractNumId="12" w15:restartNumberingAfterBreak="0">
     <w:nsid w:val="23FF1E9A"/>
     <w:multiLevelType w:val="singleLevel"/>
     <w:tmpl w:val="4546F4BE"/>
@@ -1708,7 +2144,7 @@
       </w:rPr>
     </w:lvl>
   </w:abstractNum>
-  <w:abstractNum w:abstractNumId="2" w15:restartNumberingAfterBreak="0">
+  <w:abstractNum w:abstractNumId="13" w15:restartNumberingAfterBreak="0">
     <w:nsid w:val="2CB1431F"/>
     <w:multiLevelType w:val="hybridMultilevel"/>
     <w:tmpl w:val="9176D36E"/>
@@ -1794,7 +2230,7 @@
       </w:pPr>
     </w:lvl>
   </w:abstractNum>
-  <w:abstractNum w:abstractNumId="3" w15:restartNumberingAfterBreak="0">
+  <w:abstractNum w:abstractNumId="14" w15:restartNumberingAfterBreak="0">
     <w:nsid w:val="397E56B0"/>
     <w:multiLevelType w:val="hybridMultilevel"/>
     <w:tmpl w:val="D966BADC"/>
@@ -1907,7 +2343,7 @@
       </w:rPr>
     </w:lvl>
   </w:abstractNum>
-  <w:abstractNum w:abstractNumId="4" w15:restartNumberingAfterBreak="0">
+  <w:abstractNum w:abstractNumId="15" w15:restartNumberingAfterBreak="0">
     <w:nsid w:val="47927793"/>
     <w:multiLevelType w:val="hybridMultilevel"/>
     <w:tmpl w:val="1590B70C"/>
@@ -1996,7 +2432,7 @@
       </w:pPr>
     </w:lvl>
   </w:abstractNum>
-  <w:abstractNum w:abstractNumId="5" w15:restartNumberingAfterBreak="0">
+  <w:abstractNum w:abstractNumId="16" w15:restartNumberingAfterBreak="0">
     <w:nsid w:val="4E1A1140"/>
     <w:multiLevelType w:val="hybridMultilevel"/>
     <w:tmpl w:val="1736BFCA"/>
@@ -2108,7 +2544,7 @@
       </w:rPr>
     </w:lvl>
   </w:abstractNum>
-  <w:abstractNum w:abstractNumId="6" w15:restartNumberingAfterBreak="0">
+  <w:abstractNum w:abstractNumId="17" w15:restartNumberingAfterBreak="0">
     <w:nsid w:val="7B204928"/>
     <w:multiLevelType w:val="hybridMultilevel"/>
     <w:tmpl w:val="32DCAFC2"/>
@@ -2221,19 +2657,19 @@
     </w:lvl>
   </w:abstractNum>
   <w:num w:numId="1" w16cid:durableId="446782211">
-    <w:abstractNumId w:val="1"/>
+    <w:abstractNumId w:val="12"/>
   </w:num>
   <w:num w:numId="2" w16cid:durableId="1095783264">
-    <w:abstractNumId w:val="0"/>
+    <w:abstractNumId w:val="10"/>
   </w:num>
   <w:num w:numId="3" w16cid:durableId="1876194895">
-    <w:abstractNumId w:val="5"/>
+    <w:abstractNumId w:val="16"/>
   </w:num>
   <w:num w:numId="4" w16cid:durableId="216628905">
-    <w:abstractNumId w:val="6"/>
+    <w:abstractNumId w:val="17"/>
   </w:num>
   <w:num w:numId="5" w16cid:durableId="2026007212">
-    <w:abstractNumId w:val="2"/>
+    <w:abstractNumId w:val="13"/>
     <w:lvlOverride w:ilvl="0">
       <w:startOverride w:val="1"/>
     </w:lvlOverride>
@@ -2263,10 +2699,103 @@
     </w:lvlOverride>
   </w:num>
   <w:num w:numId="6" w16cid:durableId="186337783">
+    <w:abstractNumId w:val="14"/>
+  </w:num>
+  <w:num w:numId="7" w16cid:durableId="1898778099">
+    <w:abstractNumId w:val="15"/>
+  </w:num>
+  <w:num w:numId="8" w16cid:durableId="1580289358">
+    <w:abstractNumId w:val="9"/>
+  </w:num>
+  <w:num w:numId="9" w16cid:durableId="1981227613">
+    <w:abstractNumId w:val="7"/>
+  </w:num>
+  <w:num w:numId="10" w16cid:durableId="1056590802">
+    <w:abstractNumId w:val="6"/>
+  </w:num>
+  <w:num w:numId="11" w16cid:durableId="2025747087">
+    <w:abstractNumId w:val="5"/>
+  </w:num>
+  <w:num w:numId="12" w16cid:durableId="395325342">
+    <w:abstractNumId w:val="4"/>
+  </w:num>
+  <w:num w:numId="13" w16cid:durableId="2103531503">
+    <w:abstractNumId w:val="8"/>
+  </w:num>
+  <w:num w:numId="14" w16cid:durableId="438453234">
+    <w:abstractNumId w:val="8"/>
+  </w:num>
+  <w:num w:numId="15" w16cid:durableId="9839593">
+    <w:abstractNumId w:val="8"/>
+  </w:num>
+  <w:num w:numId="16" w16cid:durableId="1479954382">
+    <w:abstractNumId w:val="8"/>
+  </w:num>
+  <w:num w:numId="17" w16cid:durableId="45108496">
+    <w:abstractNumId w:val="8"/>
+  </w:num>
+  <w:num w:numId="18" w16cid:durableId="555170440">
     <w:abstractNumId w:val="3"/>
   </w:num>
-  <w:num w:numId="7" w16cid:durableId="1898778099">
-    <w:abstractNumId w:val="4"/>
+  <w:num w:numId="19" w16cid:durableId="1696613519">
+    <w:abstractNumId w:val="3"/>
+  </w:num>
+  <w:num w:numId="20" w16cid:durableId="306208389">
+    <w:abstractNumId w:val="3"/>
+  </w:num>
+  <w:num w:numId="21" w16cid:durableId="1730885449">
+    <w:abstractNumId w:val="3"/>
+  </w:num>
+  <w:num w:numId="22" w16cid:durableId="1205017895">
+    <w:abstractNumId w:val="3"/>
+  </w:num>
+  <w:num w:numId="23" w16cid:durableId="796603325">
+    <w:abstractNumId w:val="2"/>
+  </w:num>
+  <w:num w:numId="24" w16cid:durableId="787896741">
+    <w:abstractNumId w:val="2"/>
+  </w:num>
+  <w:num w:numId="25" w16cid:durableId="1494712013">
+    <w:abstractNumId w:val="2"/>
+  </w:num>
+  <w:num w:numId="26" w16cid:durableId="323707477">
+    <w:abstractNumId w:val="2"/>
+  </w:num>
+  <w:num w:numId="27" w16cid:durableId="879242672">
+    <w:abstractNumId w:val="2"/>
+  </w:num>
+  <w:num w:numId="28" w16cid:durableId="321355142">
+    <w:abstractNumId w:val="1"/>
+  </w:num>
+  <w:num w:numId="29" w16cid:durableId="1294674525">
+    <w:abstractNumId w:val="1"/>
+  </w:num>
+  <w:num w:numId="30" w16cid:durableId="1297300302">
+    <w:abstractNumId w:val="1"/>
+  </w:num>
+  <w:num w:numId="31" w16cid:durableId="1121265700">
+    <w:abstractNumId w:val="1"/>
+  </w:num>
+  <w:num w:numId="32" w16cid:durableId="400518389">
+    <w:abstractNumId w:val="1"/>
+  </w:num>
+  <w:num w:numId="33" w16cid:durableId="1583225103">
+    <w:abstractNumId w:val="0"/>
+  </w:num>
+  <w:num w:numId="34" w16cid:durableId="1091006481">
+    <w:abstractNumId w:val="0"/>
+  </w:num>
+  <w:num w:numId="35" w16cid:durableId="394399059">
+    <w:abstractNumId w:val="0"/>
+  </w:num>
+  <w:num w:numId="36" w16cid:durableId="2142455088">
+    <w:abstractNumId w:val="0"/>
+  </w:num>
+  <w:num w:numId="37" w16cid:durableId="1555121436">
+    <w:abstractNumId w:val="0"/>
+  </w:num>
+  <w:num w:numId="38" w16cid:durableId="1790778663">
+    <w:abstractNumId w:val="11"/>
   </w:num>
 </w:numbering>
 </file>
@@ -2734,21 +3263,17 @@
     <w:next w:val="Normal"/>
     <w:link w:val="Heading4Char"/>
     <w:autoRedefine/>
-    <w:semiHidden/>
     <w:unhideWhenUsed/>
     <w:qFormat/>
-    <w:rsid w:val="00E328DA"/>
+    <w:rsid w:val="00425756"/>
     <w:pPr>
-      <w:keepNext/>
-      <w:keepLines/>
-      <w:spacing w:before="40"/>
       <w:outlineLvl w:val="3"/>
     </w:pPr>
     <w:rPr>
-      <w:rFonts w:asciiTheme="majorHAnsi" w:eastAsiaTheme="majorEastAsia" w:hAnsiTheme="majorHAnsi" w:cstheme="majorBidi"/>
-      <w:i/>
-      <w:iCs/>
-      <w:color w:val="365F91" w:themeColor="accent1" w:themeShade="BF"/>
+      <w:rFonts w:eastAsia="Calibri"/>
+      <w:b/>
+      <w:sz w:val="20"/>
+      <w:szCs w:val="20"/>
     </w:rPr>
   </w:style>
   <w:style w:type="paragraph" w:styleId="Heading5">
@@ -2756,24 +3281,40 @@
     <w:basedOn w:val="Normal"/>
     <w:next w:val="Normal"/>
     <w:link w:val="Heading5Char"/>
-    <w:semiHidden/>
     <w:unhideWhenUsed/>
     <w:qFormat/>
-    <w:rsid w:val="00E328DA"/>
+    <w:rsid w:val="0059120B"/>
     <w:pPr>
-      <w:keepNext/>
-      <w:keepLines/>
-      <w:spacing w:before="40"/>
+      <w:spacing w:line="240" w:lineRule="auto"/>
       <w:outlineLvl w:val="4"/>
     </w:pPr>
     <w:rPr>
-      <w:rFonts w:asciiTheme="majorHAnsi" w:eastAsiaTheme="majorEastAsia" w:hAnsiTheme="majorHAnsi" w:cstheme="majorBidi"/>
-      <w:color w:val="365F91" w:themeColor="accent1" w:themeShade="BF"/>
+      <w:bCs w:val="0"/>
+      <w:szCs w:val="22"/>
+      <w:u w:val="single"/>
+    </w:rPr>
+  </w:style>
+  <w:style w:type="paragraph" w:styleId="Heading6">
+    <w:name w:val="heading 6"/>
+    <w:basedOn w:val="Heading5"/>
+    <w:next w:val="Normal"/>
+    <w:link w:val="Heading6Char"/>
+    <w:unhideWhenUsed/>
+    <w:qFormat/>
+    <w:rsid w:val="0059120B"/>
+    <w:pPr>
+      <w:outlineLvl w:val="5"/>
+    </w:pPr>
+    <w:rPr>
+      <w:sz w:val="20"/>
+      <w:szCs w:val="20"/>
+      <w:u w:val="none"/>
     </w:rPr>
   </w:style>
   <w:style w:type="character" w:default="1" w:styleId="DefaultParagraphFont">
     <w:name w:val="Default Paragraph Font"/>
     <w:uiPriority w:val="1"/>
+    <w:semiHidden/>
     <w:unhideWhenUsed/>
   </w:style>
   <w:style w:type="table" w:default="1" w:styleId="TableNormal">
@@ -2840,14 +3381,15 @@
     <w:name w:val="Table Ref Heading"/>
     <w:basedOn w:val="Normal"/>
     <w:next w:val="MajorL2Text"/>
+    <w:rsid w:val="001E1D85"/>
     <w:pPr>
-      <w:spacing w:after="120" w:line="360" w:lineRule="auto"/>
-      <w:outlineLvl w:val="0"/>
+      <w:jc w:val="center"/>
     </w:pPr>
     <w:rPr>
-      <w:rFonts w:ascii="Palatino" w:hAnsi="Palatino"/>
       <w:b/>
+      <w:bCs w:val="0"/>
       <w:sz w:val="20"/>
+      <w:szCs w:val="20"/>
     </w:rPr>
   </w:style>
   <w:style w:type="paragraph" w:customStyle="1" w:styleId="MajorTableText">
@@ -2908,7 +3450,11 @@
   <w:style w:type="table" w:styleId="TableGrid">
     <w:name w:val="Table Grid"/>
     <w:basedOn w:val="TableNormal"/>
-    <w:rsid w:val="0084030B"/>
+    <w:rsid w:val="00DE108C"/>
+    <w:rPr>
+      <w:rFonts w:ascii="Arial" w:hAnsi="Arial"/>
+      <w:sz w:val="22"/>
+    </w:rPr>
     <w:tblPr>
       <w:tblBorders>
         <w:top w:val="single" w:sz="4" w:space="0" w:color="auto"/>
@@ -2919,6 +3465,32 @@
         <w:insideV w:val="single" w:sz="4" w:space="0" w:color="auto"/>
       </w:tblBorders>
     </w:tblPr>
+    <w:tblStylePr w:type="firstRow">
+      <w:pPr>
+        <w:jc w:val="center"/>
+      </w:pPr>
+      <w:rPr>
+        <w:rFonts w:ascii="Arial" w:hAnsi="Arial"/>
+        <w:b/>
+      </w:rPr>
+      <w:tblPr/>
+      <w:tcPr>
+        <w:vAlign w:val="center"/>
+      </w:tcPr>
+    </w:tblStylePr>
+    <w:tblStylePr w:type="nwCell">
+      <w:pPr>
+        <w:jc w:val="center"/>
+      </w:pPr>
+      <w:rPr>
+        <w:rFonts w:ascii="Arial" w:hAnsi="Arial"/>
+        <w:b/>
+      </w:rPr>
+      <w:tblPr/>
+      <w:tcPr>
+        <w:vAlign w:val="center"/>
+      </w:tcPr>
+    </w:tblStylePr>
   </w:style>
   <w:style w:type="character" w:customStyle="1" w:styleId="Heading2Char">
     <w:name w:val="Heading 2 Char"/>
@@ -3054,16 +3626,14 @@
       <w:lang w:eastAsia="en-US"/>
     </w:rPr>
   </w:style>
-  <w:style w:type="character" w:styleId="SubtleEmphasis">
-    <w:name w:val="Subtle Emphasis"/>
-    <w:uiPriority w:val="19"/>
-    <w:qFormat/>
-    <w:rsid w:val="00F3162A"/>
+  <w:style w:type="character" w:customStyle="1" w:styleId="Heading6Char">
+    <w:name w:val="Heading 6 Char"/>
+    <w:basedOn w:val="DefaultParagraphFont"/>
+    <w:link w:val="Heading6"/>
+    <w:rsid w:val="0059120B"/>
     <w:rPr>
-      <w:i/>
-      <w:color w:val="0000FF"/>
-      <w:sz w:val="20"/>
-      <w:szCs w:val="18"/>
+      <w:rFonts w:ascii="Arial" w:eastAsia="SimSun" w:hAnsi="Arial" w:cs="Arial"/>
+      <w:lang w:eastAsia="en-US"/>
     </w:rPr>
   </w:style>
   <w:style w:type="character" w:customStyle="1" w:styleId="HeaderChar">
@@ -3182,16 +3752,11 @@
     <w:name w:val="Heading 4 Char"/>
     <w:basedOn w:val="DefaultParagraphFont"/>
     <w:link w:val="Heading4"/>
-    <w:semiHidden/>
-    <w:rsid w:val="00E328DA"/>
+    <w:rsid w:val="00425756"/>
     <w:rPr>
-      <w:rFonts w:asciiTheme="majorHAnsi" w:eastAsiaTheme="majorEastAsia" w:hAnsiTheme="majorHAnsi" w:cstheme="majorBidi"/>
+      <w:rFonts w:ascii="Arial" w:eastAsia="Calibri" w:hAnsi="Arial" w:cs="Arial"/>
+      <w:b/>
       <w:bCs/>
-      <w:i/>
-      <w:iCs/>
-      <w:color w:val="365F91" w:themeColor="accent1" w:themeShade="BF"/>
-      <w:sz w:val="22"/>
-      <w:szCs w:val="24"/>
       <w:lang w:eastAsia="en-US"/>
     </w:rPr>
   </w:style>
@@ -3199,16 +3764,397 @@
     <w:name w:val="Heading 5 Char"/>
     <w:basedOn w:val="DefaultParagraphFont"/>
     <w:link w:val="Heading5"/>
-    <w:semiHidden/>
-    <w:rsid w:val="00E328DA"/>
+    <w:rsid w:val="0059120B"/>
     <w:rPr>
-      <w:rFonts w:asciiTheme="majorHAnsi" w:eastAsiaTheme="majorEastAsia" w:hAnsiTheme="majorHAnsi" w:cstheme="majorBidi"/>
-      <w:bCs/>
-      <w:color w:val="365F91" w:themeColor="accent1" w:themeShade="BF"/>
+      <w:rFonts w:ascii="Arial" w:eastAsia="SimSun" w:hAnsi="Arial" w:cs="Arial"/>
       <w:sz w:val="22"/>
-      <w:szCs w:val="24"/>
+      <w:szCs w:val="22"/>
+      <w:u w:val="single"/>
       <w:lang w:eastAsia="en-US"/>
     </w:rPr>
+  </w:style>
+  <w:style w:type="paragraph" w:styleId="ListBullet">
+    <w:name w:val="List Bullet"/>
+    <w:basedOn w:val="ListParagraph"/>
+    <w:unhideWhenUsed/>
+    <w:rsid w:val="001E1D85"/>
+    <w:pPr>
+      <w:numPr>
+        <w:numId w:val="38"/>
+      </w:numPr>
+      <w:ind w:left="348"/>
+    </w:pPr>
+    <w:rPr>
+      <w:rFonts w:ascii="Arial" w:hAnsi="Arial" w:cs="Arial"/>
+      <w:bCs w:val="0"/>
+    </w:rPr>
+  </w:style>
+  <w:style w:type="paragraph" w:styleId="ListBullet2">
+    <w:name w:val="List Bullet 2"/>
+    <w:basedOn w:val="ListBullet"/>
+    <w:unhideWhenUsed/>
+    <w:rsid w:val="001E1D85"/>
+    <w:pPr>
+      <w:spacing w:after="0"/>
+      <w:ind w:left="490"/>
+    </w:pPr>
+  </w:style>
+  <w:style w:type="paragraph" w:styleId="ListBullet3">
+    <w:name w:val="List Bullet 3"/>
+    <w:basedOn w:val="ListBullet"/>
+    <w:unhideWhenUsed/>
+    <w:rsid w:val="001E1D85"/>
+    <w:pPr>
+      <w:spacing w:after="0" w:line="240" w:lineRule="auto"/>
+      <w:ind w:left="632"/>
+    </w:pPr>
+  </w:style>
+  <w:style w:type="paragraph" w:styleId="ListBullet4">
+    <w:name w:val="List Bullet 4"/>
+    <w:basedOn w:val="ListBullet"/>
+    <w:unhideWhenUsed/>
+    <w:rsid w:val="001E1D85"/>
+    <w:pPr>
+      <w:ind w:left="915"/>
+    </w:pPr>
+  </w:style>
+  <w:style w:type="paragraph" w:styleId="ListBullet5">
+    <w:name w:val="List Bullet 5"/>
+    <w:basedOn w:val="ListBullet"/>
+    <w:unhideWhenUsed/>
+    <w:rsid w:val="001E1D85"/>
+  </w:style>
+  <w:style w:type="paragraph" w:styleId="ListNumber">
+    <w:name w:val="List Number"/>
+    <w:basedOn w:val="Normal"/>
+    <w:rsid w:val="00FF0882"/>
+    <w:pPr>
+      <w:numPr>
+        <w:numId w:val="17"/>
+      </w:numPr>
+      <w:contextualSpacing/>
+    </w:pPr>
+  </w:style>
+  <w:style w:type="paragraph" w:styleId="ListNumber2">
+    <w:name w:val="List Number 2"/>
+    <w:basedOn w:val="Normal"/>
+    <w:semiHidden/>
+    <w:unhideWhenUsed/>
+    <w:rsid w:val="00FF0882"/>
+    <w:pPr>
+      <w:numPr>
+        <w:numId w:val="22"/>
+      </w:numPr>
+      <w:contextualSpacing/>
+    </w:pPr>
+  </w:style>
+  <w:style w:type="paragraph" w:styleId="ListNumber3">
+    <w:name w:val="List Number 3"/>
+    <w:basedOn w:val="Normal"/>
+    <w:semiHidden/>
+    <w:unhideWhenUsed/>
+    <w:rsid w:val="00FF0882"/>
+    <w:pPr>
+      <w:numPr>
+        <w:numId w:val="27"/>
+      </w:numPr>
+      <w:contextualSpacing/>
+    </w:pPr>
+  </w:style>
+  <w:style w:type="paragraph" w:styleId="ListNumber4">
+    <w:name w:val="List Number 4"/>
+    <w:basedOn w:val="Normal"/>
+    <w:semiHidden/>
+    <w:unhideWhenUsed/>
+    <w:rsid w:val="00FF0882"/>
+    <w:pPr>
+      <w:numPr>
+        <w:numId w:val="32"/>
+      </w:numPr>
+      <w:contextualSpacing/>
+    </w:pPr>
+  </w:style>
+  <w:style w:type="paragraph" w:styleId="ListNumber5">
+    <w:name w:val="List Number 5"/>
+    <w:basedOn w:val="Normal"/>
+    <w:semiHidden/>
+    <w:unhideWhenUsed/>
+    <w:rsid w:val="00FF0882"/>
+    <w:pPr>
+      <w:numPr>
+        <w:numId w:val="37"/>
+      </w:numPr>
+      <w:contextualSpacing/>
+    </w:pPr>
+  </w:style>
+  <w:style w:type="table" w:styleId="TableGridLight">
+    <w:name w:val="Grid Table Light"/>
+    <w:basedOn w:val="TableNormal"/>
+    <w:uiPriority w:val="40"/>
+    <w:rsid w:val="00DE108C"/>
+    <w:tblPr>
+      <w:tblBorders>
+        <w:top w:val="single" w:sz="4" w:space="0" w:color="BFBFBF" w:themeColor="background1" w:themeShade="BF"/>
+        <w:left w:val="single" w:sz="4" w:space="0" w:color="BFBFBF" w:themeColor="background1" w:themeShade="BF"/>
+        <w:bottom w:val="single" w:sz="4" w:space="0" w:color="BFBFBF" w:themeColor="background1" w:themeShade="BF"/>
+        <w:right w:val="single" w:sz="4" w:space="0" w:color="BFBFBF" w:themeColor="background1" w:themeShade="BF"/>
+        <w:insideH w:val="single" w:sz="4" w:space="0" w:color="BFBFBF" w:themeColor="background1" w:themeShade="BF"/>
+        <w:insideV w:val="single" w:sz="4" w:space="0" w:color="BFBFBF" w:themeColor="background1" w:themeShade="BF"/>
+      </w:tblBorders>
+    </w:tblPr>
+  </w:style>
+  <w:style w:type="table" w:styleId="GridTable7Colourful">
+    <w:name w:val="Grid Table 7 Colorful"/>
+    <w:basedOn w:val="TableNormal"/>
+    <w:uiPriority w:val="52"/>
+    <w:rsid w:val="004865D8"/>
+    <w:rPr>
+      <w:color w:val="000000" w:themeColor="text1"/>
+    </w:rPr>
+    <w:tblPr>
+      <w:tblStyleRowBandSize w:val="1"/>
+      <w:tblStyleColBandSize w:val="1"/>
+      <w:tblBorders>
+        <w:top w:val="single" w:sz="4" w:space="0" w:color="666666" w:themeColor="text1" w:themeTint="99"/>
+        <w:left w:val="single" w:sz="4" w:space="0" w:color="666666" w:themeColor="text1" w:themeTint="99"/>
+        <w:bottom w:val="single" w:sz="4" w:space="0" w:color="666666" w:themeColor="text1" w:themeTint="99"/>
+        <w:right w:val="single" w:sz="4" w:space="0" w:color="666666" w:themeColor="text1" w:themeTint="99"/>
+        <w:insideH w:val="single" w:sz="4" w:space="0" w:color="666666" w:themeColor="text1" w:themeTint="99"/>
+        <w:insideV w:val="single" w:sz="4" w:space="0" w:color="666666" w:themeColor="text1" w:themeTint="99"/>
+      </w:tblBorders>
+    </w:tblPr>
+    <w:tblStylePr w:type="firstRow">
+      <w:rPr>
+        <w:b/>
+        <w:bCs/>
+      </w:rPr>
+      <w:tblPr/>
+      <w:tcPr>
+        <w:tcBorders>
+          <w:top w:val="nil"/>
+          <w:left w:val="nil"/>
+          <w:right w:val="nil"/>
+          <w:insideH w:val="nil"/>
+          <w:insideV w:val="nil"/>
+        </w:tcBorders>
+        <w:shd w:val="clear" w:color="auto" w:fill="FFFFFF" w:themeFill="background1"/>
+      </w:tcPr>
+    </w:tblStylePr>
+    <w:tblStylePr w:type="lastRow">
+      <w:rPr>
+        <w:b/>
+        <w:bCs/>
+      </w:rPr>
+      <w:tblPr/>
+      <w:tcPr>
+        <w:tcBorders>
+          <w:left w:val="nil"/>
+          <w:bottom w:val="nil"/>
+          <w:right w:val="nil"/>
+          <w:insideH w:val="nil"/>
+          <w:insideV w:val="nil"/>
+        </w:tcBorders>
+        <w:shd w:val="clear" w:color="auto" w:fill="FFFFFF" w:themeFill="background1"/>
+      </w:tcPr>
+    </w:tblStylePr>
+    <w:tblStylePr w:type="firstCol">
+      <w:pPr>
+        <w:jc w:val="right"/>
+      </w:pPr>
+      <w:rPr>
+        <w:i/>
+        <w:iCs/>
+      </w:rPr>
+      <w:tblPr/>
+      <w:tcPr>
+        <w:tcBorders>
+          <w:top w:val="nil"/>
+          <w:left w:val="nil"/>
+          <w:bottom w:val="nil"/>
+          <w:insideH w:val="nil"/>
+          <w:insideV w:val="nil"/>
+        </w:tcBorders>
+        <w:shd w:val="clear" w:color="auto" w:fill="FFFFFF" w:themeFill="background1"/>
+      </w:tcPr>
+    </w:tblStylePr>
+    <w:tblStylePr w:type="lastCol">
+      <w:rPr>
+        <w:i/>
+        <w:iCs/>
+      </w:rPr>
+      <w:tblPr/>
+      <w:tcPr>
+        <w:tcBorders>
+          <w:top w:val="nil"/>
+          <w:bottom w:val="nil"/>
+          <w:right w:val="nil"/>
+          <w:insideH w:val="nil"/>
+          <w:insideV w:val="nil"/>
+        </w:tcBorders>
+        <w:shd w:val="clear" w:color="auto" w:fill="FFFFFF" w:themeFill="background1"/>
+      </w:tcPr>
+    </w:tblStylePr>
+    <w:tblStylePr w:type="band1Vert">
+      <w:tblPr/>
+      <w:tcPr>
+        <w:shd w:val="clear" w:color="auto" w:fill="CCCCCC" w:themeFill="text1" w:themeFillTint="33"/>
+      </w:tcPr>
+    </w:tblStylePr>
+    <w:tblStylePr w:type="band1Horz">
+      <w:tblPr/>
+      <w:tcPr>
+        <w:shd w:val="clear" w:color="auto" w:fill="CCCCCC" w:themeFill="text1" w:themeFillTint="33"/>
+      </w:tcPr>
+    </w:tblStylePr>
+    <w:tblStylePr w:type="neCell">
+      <w:tblPr/>
+      <w:tcPr>
+        <w:tcBorders>
+          <w:bottom w:val="single" w:sz="4" w:space="0" w:color="666666" w:themeColor="text1" w:themeTint="99"/>
+        </w:tcBorders>
+      </w:tcPr>
+    </w:tblStylePr>
+    <w:tblStylePr w:type="nwCell">
+      <w:tblPr/>
+      <w:tcPr>
+        <w:tcBorders>
+          <w:bottom w:val="single" w:sz="4" w:space="0" w:color="666666" w:themeColor="text1" w:themeTint="99"/>
+        </w:tcBorders>
+      </w:tcPr>
+    </w:tblStylePr>
+    <w:tblStylePr w:type="seCell">
+      <w:tblPr/>
+      <w:tcPr>
+        <w:tcBorders>
+          <w:top w:val="single" w:sz="4" w:space="0" w:color="666666" w:themeColor="text1" w:themeTint="99"/>
+        </w:tcBorders>
+      </w:tcPr>
+    </w:tblStylePr>
+    <w:tblStylePr w:type="swCell">
+      <w:tblPr/>
+      <w:tcPr>
+        <w:tcBorders>
+          <w:top w:val="single" w:sz="4" w:space="0" w:color="666666" w:themeColor="text1" w:themeTint="99"/>
+        </w:tcBorders>
+      </w:tcPr>
+    </w:tblStylePr>
+  </w:style>
+  <w:style w:type="table" w:styleId="PlainTable5">
+    <w:name w:val="Plain Table 5"/>
+    <w:basedOn w:val="TableNormal"/>
+    <w:uiPriority w:val="45"/>
+    <w:rsid w:val="004865D8"/>
+    <w:tblPr>
+      <w:tblStyleRowBandSize w:val="1"/>
+      <w:tblStyleColBandSize w:val="1"/>
+    </w:tblPr>
+    <w:tblStylePr w:type="firstRow">
+      <w:rPr>
+        <w:rFonts w:asciiTheme="majorHAnsi" w:eastAsiaTheme="majorEastAsia" w:hAnsiTheme="majorHAnsi" w:cstheme="majorBidi"/>
+        <w:i/>
+        <w:iCs/>
+        <w:sz w:val="26"/>
+      </w:rPr>
+      <w:tblPr/>
+      <w:tcPr>
+        <w:tcBorders>
+          <w:bottom w:val="single" w:sz="4" w:space="0" w:color="7F7F7F" w:themeColor="text1" w:themeTint="80"/>
+        </w:tcBorders>
+        <w:shd w:val="clear" w:color="auto" w:fill="FFFFFF" w:themeFill="background1"/>
+      </w:tcPr>
+    </w:tblStylePr>
+    <w:tblStylePr w:type="lastRow">
+      <w:rPr>
+        <w:rFonts w:asciiTheme="majorHAnsi" w:eastAsiaTheme="majorEastAsia" w:hAnsiTheme="majorHAnsi" w:cstheme="majorBidi"/>
+        <w:i/>
+        <w:iCs/>
+        <w:sz w:val="26"/>
+      </w:rPr>
+      <w:tblPr/>
+      <w:tcPr>
+        <w:tcBorders>
+          <w:top w:val="single" w:sz="4" w:space="0" w:color="7F7F7F" w:themeColor="text1" w:themeTint="80"/>
+        </w:tcBorders>
+        <w:shd w:val="clear" w:color="auto" w:fill="FFFFFF" w:themeFill="background1"/>
+      </w:tcPr>
+    </w:tblStylePr>
+    <w:tblStylePr w:type="firstCol">
+      <w:pPr>
+        <w:jc w:val="right"/>
+      </w:pPr>
+      <w:rPr>
+        <w:rFonts w:asciiTheme="majorHAnsi" w:eastAsiaTheme="majorEastAsia" w:hAnsiTheme="majorHAnsi" w:cstheme="majorBidi"/>
+        <w:i/>
+        <w:iCs/>
+        <w:sz w:val="26"/>
+      </w:rPr>
+      <w:tblPr/>
+      <w:tcPr>
+        <w:tcBorders>
+          <w:right w:val="single" w:sz="4" w:space="0" w:color="7F7F7F" w:themeColor="text1" w:themeTint="80"/>
+        </w:tcBorders>
+        <w:shd w:val="clear" w:color="auto" w:fill="FFFFFF" w:themeFill="background1"/>
+      </w:tcPr>
+    </w:tblStylePr>
+    <w:tblStylePr w:type="lastCol">
+      <w:rPr>
+        <w:rFonts w:asciiTheme="majorHAnsi" w:eastAsiaTheme="majorEastAsia" w:hAnsiTheme="majorHAnsi" w:cstheme="majorBidi"/>
+        <w:i/>
+        <w:iCs/>
+        <w:sz w:val="26"/>
+      </w:rPr>
+      <w:tblPr/>
+      <w:tcPr>
+        <w:tcBorders>
+          <w:left w:val="single" w:sz="4" w:space="0" w:color="7F7F7F" w:themeColor="text1" w:themeTint="80"/>
+        </w:tcBorders>
+        <w:shd w:val="clear" w:color="auto" w:fill="FFFFFF" w:themeFill="background1"/>
+      </w:tcPr>
+    </w:tblStylePr>
+    <w:tblStylePr w:type="band1Vert">
+      <w:tblPr/>
+      <w:tcPr>
+        <w:shd w:val="clear" w:color="auto" w:fill="F2F2F2" w:themeFill="background1" w:themeFillShade="F2"/>
+      </w:tcPr>
+    </w:tblStylePr>
+    <w:tblStylePr w:type="band1Horz">
+      <w:tblPr/>
+      <w:tcPr>
+        <w:shd w:val="clear" w:color="auto" w:fill="F2F2F2" w:themeFill="background1" w:themeFillShade="F2"/>
+      </w:tcPr>
+    </w:tblStylePr>
+    <w:tblStylePr w:type="neCell">
+      <w:tblPr/>
+      <w:tcPr>
+        <w:tcBorders>
+          <w:left w:val="nil"/>
+        </w:tcBorders>
+      </w:tcPr>
+    </w:tblStylePr>
+    <w:tblStylePr w:type="nwCell">
+      <w:tblPr/>
+      <w:tcPr>
+        <w:tcBorders>
+          <w:right w:val="nil"/>
+        </w:tcBorders>
+      </w:tcPr>
+    </w:tblStylePr>
+    <w:tblStylePr w:type="seCell">
+      <w:tblPr/>
+      <w:tcPr>
+        <w:tcBorders>
+          <w:left w:val="nil"/>
+        </w:tcBorders>
+      </w:tcPr>
+    </w:tblStylePr>
+    <w:tblStylePr w:type="swCell">
+      <w:tblPr/>
+      <w:tcPr>
+        <w:tcBorders>
+          <w:right w:val="nil"/>
+        </w:tcBorders>
+      </w:tcPr>
+    </w:tblStylePr>
   </w:style>
 </w:styles>
 </file>
@@ -3296,12 +4242,12 @@
     <w:pitch w:val="variable"/>
     <w:sig w:usb0="00000203" w:usb1="288F0000" w:usb2="00000016" w:usb3="00000000" w:csb0="00040001" w:csb1="00000000"/>
   </w:font>
-  <w:font w:name="Cambria">
-    <w:panose1 w:val="02040503050406030204"/>
+  <w:font w:name="Calibri">
+    <w:panose1 w:val="020F0502020204030204"/>
     <w:charset w:val="00"/>
-    <w:family w:val="roman"/>
+    <w:family w:val="swiss"/>
     <w:pitch w:val="variable"/>
-    <w:sig w:usb0="E00002FF" w:usb1="400004FF" w:usb2="00000000" w:usb3="00000000" w:csb0="0000019F" w:csb1="00000000"/>
+    <w:sig w:usb0="E0002EFF" w:usb1="C000247B" w:usb2="00000009" w:usb3="00000000" w:csb0="000001FF" w:csb1="00000000"/>
   </w:font>
   <w:font w:name="Palatino">
     <w:altName w:val="﷽﷽﷽﷽﷽﷽﷽﷽iqua"/>
@@ -3311,19 +4257,19 @@
     <w:pitch w:val="variable"/>
     <w:sig w:usb0="A00002FF" w:usb1="7800205A" w:usb2="14600000" w:usb3="00000000" w:csb0="00000193" w:csb1="00000000"/>
   </w:font>
-  <w:font w:name="Calibri">
-    <w:panose1 w:val="020F0502020204030204"/>
-    <w:charset w:val="00"/>
-    <w:family w:val="swiss"/>
-    <w:pitch w:val="variable"/>
-    <w:sig w:usb0="E0002EFF" w:usb1="C000247B" w:usb2="00000009" w:usb3="00000000" w:csb0="000001FF" w:csb1="00000000"/>
-  </w:font>
   <w:font w:name="Tahoma">
     <w:panose1 w:val="020B0604030504040204"/>
     <w:charset w:val="00"/>
     <w:family w:val="swiss"/>
     <w:pitch w:val="variable"/>
     <w:sig w:usb0="E1002EFF" w:usb1="C000605B" w:usb2="00000029" w:usb3="00000000" w:csb0="000101FF" w:csb1="00000000"/>
+  </w:font>
+  <w:font w:name="Cambria">
+    <w:panose1 w:val="02040503050406030204"/>
+    <w:charset w:val="00"/>
+    <w:family w:val="roman"/>
+    <w:pitch w:val="variable"/>
+    <w:sig w:usb0="E00002FF" w:usb1="400004FF" w:usb2="00000000" w:usb3="00000000" w:csb0="0000019F" w:csb1="00000000"/>
   </w:font>
   <w:font w:name="MS Gothic">
     <w:altName w:val="ＭＳ ゴシック"/>
@@ -3368,9 +4314,16 @@
     <w:rsidRoot w:val="001C0F3D"/>
     <w:rsid w:val="00165B47"/>
     <w:rsid w:val="001C0F3D"/>
+    <w:rsid w:val="001F2066"/>
     <w:rsid w:val="002A7697"/>
     <w:rsid w:val="00640DCB"/>
+    <w:rsid w:val="008F3C0F"/>
+    <w:rsid w:val="00A32867"/>
     <w:rsid w:val="00BE0DF8"/>
+    <w:rsid w:val="00D95816"/>
+    <w:rsid w:val="00DE4D39"/>
+    <w:rsid w:val="00FD16E0"/>
+    <w:rsid w:val="00FF650E"/>
   </w:rsids>
   <m:mathPr>
     <m:mathFont m:val="Cambria Math"/>
@@ -4138,7 +5091,54 @@
 </file>
 
 <file path=customXml/item1.xml><?xml version="1.0" encoding="utf-8"?>
-<SharedContentType xmlns="Microsoft.SharePoint.Taxonomy.ContentTypeSync" SourceId="598972e7-4f0e-48c0-bb56-a9f22e25d3ec" ContentTypeId="0x0101000E64A23F1383D74E9A471A69050FD18B" PreviousValue="false" LastSyncTimeStamp="2021-09-09T00:35:20.36Z"/>
+<p:properties xmlns:p="http://schemas.microsoft.com/office/2006/metadata/properties" xmlns:xsi="http://www.w3.org/2001/XMLSchema-instance" xmlns:pc="http://schemas.microsoft.com/office/infopath/2007/PartnerControls">
+  <documentManagement>
+    <Entity xmlns="f76bb202-e0ee-44b5-81bd-1165e74daad9">NM TAFE</Entity>
+    <related_policy_previous xmlns="c0e62afa-2a47-46b3-9456-da846e41d927" xsi:nil="true"/>
+    <Site xmlns="f76bb202-e0ee-44b5-81bd-1165e74daad9">Controlled Documents</Site>
+    <Obsolete xmlns="5ae04d3c-143d-44b1-9de7-bd4bbc3b5a14">false</Obsolete>
+    <Document_x0020_Set_x0020_Status xmlns="f76bb202-e0ee-44b5-81bd-1165e74daad9" xsi:nil="true"/>
+    <Next_Review_Due xmlns="5ae04d3c-143d-44b1-9de7-bd4bbc3b5a14">2021-02-02T16:00:00+00:00</Next_Review_Due>
+    <approval_status_previous xmlns="5ae04d3c-143d-44b1-9de7-bd4bbc3b5a14">Approved</approval_status_previous>
+    <bul_approve_control xmlns="54903c2b-d745-4d4d-852a-5f37568ebb60">Bulk approved</bul_approve_control>
+    <file_mapping_id xmlns="5ae04d3c-143d-44b1-9de7-bd4bbc3b5a14">450</file_mapping_id>
+    <Published_Version xmlns="5ae04d3c-143d-44b1-9de7-bd4bbc3b5a14">4</Published_Version>
+    <name_previous xmlns="5ae04d3c-143d-44b1-9de7-bd4bbc3b5a14">Assessment Task Tool (F122A12).docx</name_previous>
+    <Document_Owner xmlns="54903c2b-d745-4d4d-852a-5f37568ebb60">
+      <UserInfo>
+        <DisplayName>Vivienne Scott</DisplayName>
+        <AccountId>835</AccountId>
+        <AccountType/>
+      </UserInfo>
+    </Document_Owner>
+    <Latest_Comment xmlns="5ae04d3c-143d-44b1-9de7-bd4bbc3b5a14">Reinstate substantive Director as document owner.  No action require</Latest_Comment>
+    <Document_Type xmlns="5ae04d3c-143d-44b1-9de7-bd4bbc3b5a14">Form</Document_Type>
+    <obsolete_previous xmlns="5ae04d3c-143d-44b1-9de7-bd4bbc3b5a14">False</obsolete_previous>
+    <Approval_Status xmlns="5ae04d3c-143d-44b1-9de7-bd4bbc3b5a14">Approved</Approval_Status>
+    <Document_Approver xmlns="54903c2b-d745-4d4d-852a-5f37568ebb60">
+      <UserInfo>
+        <DisplayName>El Hour Bokhari</DisplayName>
+        <AccountId>13</AccountId>
+        <AccountType/>
+      </UserInfo>
+    </Document_Approver>
+    <Business_Area xmlns="5ae04d3c-143d-44b1-9de7-bd4bbc3b5a14">Academic Quality</Business_Area>
+    <Document_Publisher xmlns="54903c2b-d745-4d4d-852a-5f37568ebb60">
+      <UserInfo>
+        <DisplayName>El Hour Bokhari</DisplayName>
+        <AccountId>13</AccountId>
+        <AccountType/>
+      </UserInfo>
+    </Document_Publisher>
+    <Library xmlns="f76bb202-e0ee-44b5-81bd-1165e74daad9">Published</Library>
+    <Related_Policy xmlns="c0e62afa-2a47-46b3-9456-da846e41d927">50</Related_Policy>
+    <_dlc_DocIdUrl xmlns="54903c2b-d745-4d4d-852a-5f37568ebb60">
+      <Url>https://tafewa.sharepoint.com/sites/NMT_Controlled_Documents/Controlled_Documents/_layouts/15/DocIdRedir.aspx?ID=NMTCDMS-474321762-739</Url>
+      <Description>NMTCDMS-474321762-739</Description>
+    </_dlc_DocIdUrl>
+    <_dlc_DocId xmlns="54903c2b-d745-4d4d-852a-5f37568ebb60">NMTCDMS-474321762-739</_dlc_DocId>
+  </documentManagement>
+</p:properties>
 </file>
 
 <file path=customXml/item2.xml><?xml version="1.0" encoding="utf-8"?>
@@ -4150,7 +5150,52 @@
 </file>
 
 <file path=customXml/item3.xml><?xml version="1.0" encoding="utf-8"?>
-<b:Sources xmlns:b="http://schemas.openxmlformats.org/officeDocument/2006/bibliography" xmlns="http://schemas.openxmlformats.org/officeDocument/2006/bibliography" SelectedStyle="\APA.XSL" StyleName="APA"/>
+<spe:Receivers xmlns:spe="http://schemas.microsoft.com/sharepoint/events">
+  <Receiver>
+    <Name>Document ID Generator</Name>
+    <Synchronization>Synchronous</Synchronization>
+    <Type>10001</Type>
+    <SequenceNumber>1000</SequenceNumber>
+    <Url/>
+    <Assembly>Microsoft.Office.DocumentManagement, Version=16.0.0.0, Culture=neutral, PublicKeyToken=71e9bce111e9429c</Assembly>
+    <Class>Microsoft.Office.DocumentManagement.Internal.DocIdHandler</Class>
+    <Data/>
+    <Filter/>
+  </Receiver>
+  <Receiver>
+    <Name>Document ID Generator</Name>
+    <Synchronization>Synchronous</Synchronization>
+    <Type>10002</Type>
+    <SequenceNumber>1001</SequenceNumber>
+    <Url/>
+    <Assembly>Microsoft.Office.DocumentManagement, Version=16.0.0.0, Culture=neutral, PublicKeyToken=71e9bce111e9429c</Assembly>
+    <Class>Microsoft.Office.DocumentManagement.Internal.DocIdHandler</Class>
+    <Data/>
+    <Filter/>
+  </Receiver>
+  <Receiver>
+    <Name>Document ID Generator</Name>
+    <Synchronization>Synchronous</Synchronization>
+    <Type>10004</Type>
+    <SequenceNumber>1002</SequenceNumber>
+    <Url/>
+    <Assembly>Microsoft.Office.DocumentManagement, Version=16.0.0.0, Culture=neutral, PublicKeyToken=71e9bce111e9429c</Assembly>
+    <Class>Microsoft.Office.DocumentManagement.Internal.DocIdHandler</Class>
+    <Data/>
+    <Filter/>
+  </Receiver>
+  <Receiver>
+    <Name>Document ID Generator</Name>
+    <Synchronization>Synchronous</Synchronization>
+    <Type>10006</Type>
+    <SequenceNumber>1003</SequenceNumber>
+    <Url/>
+    <Assembly>Microsoft.Office.DocumentManagement, Version=16.0.0.0, Culture=neutral, PublicKeyToken=71e9bce111e9429c</Assembly>
+    <Class>Microsoft.Office.DocumentManagement.Internal.DocIdHandler</Class>
+    <Data/>
+    <Filter/>
+  </Receiver>
+</spe:Receivers>
 </file>
 
 <file path=customXml/item4.xml><?xml version="1.0" encoding="utf-8"?>
@@ -4606,109 +5651,22 @@
 </file>
 
 <file path=customXml/item6.xml><?xml version="1.0" encoding="utf-8"?>
-<spe:Receivers xmlns:spe="http://schemas.microsoft.com/sharepoint/events">
-  <Receiver>
-    <Name>Document ID Generator</Name>
-    <Synchronization>Synchronous</Synchronization>
-    <Type>10001</Type>
-    <SequenceNumber>1000</SequenceNumber>
-    <Url/>
-    <Assembly>Microsoft.Office.DocumentManagement, Version=16.0.0.0, Culture=neutral, PublicKeyToken=71e9bce111e9429c</Assembly>
-    <Class>Microsoft.Office.DocumentManagement.Internal.DocIdHandler</Class>
-    <Data/>
-    <Filter/>
-  </Receiver>
-  <Receiver>
-    <Name>Document ID Generator</Name>
-    <Synchronization>Synchronous</Synchronization>
-    <Type>10002</Type>
-    <SequenceNumber>1001</SequenceNumber>
-    <Url/>
-    <Assembly>Microsoft.Office.DocumentManagement, Version=16.0.0.0, Culture=neutral, PublicKeyToken=71e9bce111e9429c</Assembly>
-    <Class>Microsoft.Office.DocumentManagement.Internal.DocIdHandler</Class>
-    <Data/>
-    <Filter/>
-  </Receiver>
-  <Receiver>
-    <Name>Document ID Generator</Name>
-    <Synchronization>Synchronous</Synchronization>
-    <Type>10004</Type>
-    <SequenceNumber>1002</SequenceNumber>
-    <Url/>
-    <Assembly>Microsoft.Office.DocumentManagement, Version=16.0.0.0, Culture=neutral, PublicKeyToken=71e9bce111e9429c</Assembly>
-    <Class>Microsoft.Office.DocumentManagement.Internal.DocIdHandler</Class>
-    <Data/>
-    <Filter/>
-  </Receiver>
-  <Receiver>
-    <Name>Document ID Generator</Name>
-    <Synchronization>Synchronous</Synchronization>
-    <Type>10006</Type>
-    <SequenceNumber>1003</SequenceNumber>
-    <Url/>
-    <Assembly>Microsoft.Office.DocumentManagement, Version=16.0.0.0, Culture=neutral, PublicKeyToken=71e9bce111e9429c</Assembly>
-    <Class>Microsoft.Office.DocumentManagement.Internal.DocIdHandler</Class>
-    <Data/>
-    <Filter/>
-  </Receiver>
-</spe:Receivers>
+<SharedContentType xmlns="Microsoft.SharePoint.Taxonomy.ContentTypeSync" SourceId="598972e7-4f0e-48c0-bb56-a9f22e25d3ec" ContentTypeId="0x0101000E64A23F1383D74E9A471A69050FD18B" PreviousValue="false" LastSyncTimeStamp="2021-09-09T00:35:20.36Z"/>
 </file>
 
 <file path=customXml/item7.xml><?xml version="1.0" encoding="utf-8"?>
-<p:properties xmlns:p="http://schemas.microsoft.com/office/2006/metadata/properties" xmlns:xsi="http://www.w3.org/2001/XMLSchema-instance" xmlns:pc="http://schemas.microsoft.com/office/infopath/2007/PartnerControls">
-  <documentManagement>
-    <Entity xmlns="f76bb202-e0ee-44b5-81bd-1165e74daad9">NM TAFE</Entity>
-    <related_policy_previous xmlns="c0e62afa-2a47-46b3-9456-da846e41d927" xsi:nil="true"/>
-    <Site xmlns="f76bb202-e0ee-44b5-81bd-1165e74daad9">Controlled Documents</Site>
-    <Obsolete xmlns="5ae04d3c-143d-44b1-9de7-bd4bbc3b5a14">false</Obsolete>
-    <Document_x0020_Set_x0020_Status xmlns="f76bb202-e0ee-44b5-81bd-1165e74daad9" xsi:nil="true"/>
-    <Next_Review_Due xmlns="5ae04d3c-143d-44b1-9de7-bd4bbc3b5a14">2021-02-02T16:00:00+00:00</Next_Review_Due>
-    <approval_status_previous xmlns="5ae04d3c-143d-44b1-9de7-bd4bbc3b5a14">Approved</approval_status_previous>
-    <bul_approve_control xmlns="54903c2b-d745-4d4d-852a-5f37568ebb60">Bulk approved</bul_approve_control>
-    <file_mapping_id xmlns="5ae04d3c-143d-44b1-9de7-bd4bbc3b5a14">450</file_mapping_id>
-    <Published_Version xmlns="5ae04d3c-143d-44b1-9de7-bd4bbc3b5a14">4</Published_Version>
-    <name_previous xmlns="5ae04d3c-143d-44b1-9de7-bd4bbc3b5a14">Assessment Task Tool (F122A12).docx</name_previous>
-    <Document_Owner xmlns="54903c2b-d745-4d4d-852a-5f37568ebb60">
-      <UserInfo>
-        <DisplayName>Vivienne Scott</DisplayName>
-        <AccountId>835</AccountId>
-        <AccountType/>
-      </UserInfo>
-    </Document_Owner>
-    <Latest_Comment xmlns="5ae04d3c-143d-44b1-9de7-bd4bbc3b5a14">Reinstate substantive Director as document owner.  No action require</Latest_Comment>
-    <Document_Type xmlns="5ae04d3c-143d-44b1-9de7-bd4bbc3b5a14">Form</Document_Type>
-    <obsolete_previous xmlns="5ae04d3c-143d-44b1-9de7-bd4bbc3b5a14">False</obsolete_previous>
-    <Approval_Status xmlns="5ae04d3c-143d-44b1-9de7-bd4bbc3b5a14">Approved</Approval_Status>
-    <Document_Approver xmlns="54903c2b-d745-4d4d-852a-5f37568ebb60">
-      <UserInfo>
-        <DisplayName>El Hour Bokhari</DisplayName>
-        <AccountId>13</AccountId>
-        <AccountType/>
-      </UserInfo>
-    </Document_Approver>
-    <Business_Area xmlns="5ae04d3c-143d-44b1-9de7-bd4bbc3b5a14">Academic Quality</Business_Area>
-    <Document_Publisher xmlns="54903c2b-d745-4d4d-852a-5f37568ebb60">
-      <UserInfo>
-        <DisplayName>El Hour Bokhari</DisplayName>
-        <AccountId>13</AccountId>
-        <AccountType/>
-      </UserInfo>
-    </Document_Publisher>
-    <Library xmlns="f76bb202-e0ee-44b5-81bd-1165e74daad9">Published</Library>
-    <Related_Policy xmlns="c0e62afa-2a47-46b3-9456-da846e41d927">50</Related_Policy>
-    <_dlc_DocIdUrl xmlns="54903c2b-d745-4d4d-852a-5f37568ebb60">
-      <Url>https://tafewa.sharepoint.com/sites/NMT_Controlled_Documents/Controlled_Documents/_layouts/15/DocIdRedir.aspx?ID=NMTCDMS-474321762-739</Url>
-      <Description>NMTCDMS-474321762-739</Description>
-    </_dlc_DocIdUrl>
-    <_dlc_DocId xmlns="54903c2b-d745-4d4d-852a-5f37568ebb60">NMTCDMS-474321762-739</_dlc_DocId>
-  </documentManagement>
-</p:properties>
+<b:Sources xmlns:b="http://schemas.openxmlformats.org/officeDocument/2006/bibliography" xmlns="http://schemas.openxmlformats.org/officeDocument/2006/bibliography" SelectedStyle="\APA.XSL" StyleName="APA"/>
 </file>
 
 <file path=customXml/itemProps1.xml><?xml version="1.0" encoding="utf-8"?>
-<ds:datastoreItem xmlns:ds="http://schemas.openxmlformats.org/officeDocument/2006/customXml" ds:itemID="{99904B8D-CC0F-4027-80DB-843B3870A400}">
+<ds:datastoreItem xmlns:ds="http://schemas.openxmlformats.org/officeDocument/2006/customXml" ds:itemID="{A16F99D5-FAF9-47B7-BB2E-CAC1EF9F3B71}">
   <ds:schemaRefs>
-    <ds:schemaRef ds:uri="Microsoft.SharePoint.Taxonomy.ContentTypeSync"/>
+    <ds:schemaRef ds:uri="http://schemas.microsoft.com/office/2006/metadata/properties"/>
+    <ds:schemaRef ds:uri="http://schemas.microsoft.com/office/infopath/2007/PartnerControls"/>
+    <ds:schemaRef ds:uri="f76bb202-e0ee-44b5-81bd-1165e74daad9"/>
+    <ds:schemaRef ds:uri="c0e62afa-2a47-46b3-9456-da846e41d927"/>
+    <ds:schemaRef ds:uri="5ae04d3c-143d-44b1-9de7-bd4bbc3b5a14"/>
+    <ds:schemaRef ds:uri="54903c2b-d745-4d4d-852a-5f37568ebb60"/>
   </ds:schemaRefs>
 </ds:datastoreItem>
 </file>
@@ -4722,9 +5680,9 @@
 </file>
 
 <file path=customXml/itemProps3.xml><?xml version="1.0" encoding="utf-8"?>
-<ds:datastoreItem xmlns:ds="http://schemas.openxmlformats.org/officeDocument/2006/customXml" ds:itemID="{976AFE54-3DB5-431D-A5BD-3D340A9593CB}">
+<ds:datastoreItem xmlns:ds="http://schemas.openxmlformats.org/officeDocument/2006/customXml" ds:itemID="{FB68B5E2-CFA5-4B4B-8CD5-065CD2B3903E}">
   <ds:schemaRefs>
-    <ds:schemaRef ds:uri="http://schemas.openxmlformats.org/officeDocument/2006/bibliography"/>
+    <ds:schemaRef ds:uri="http://schemas.microsoft.com/sharepoint/events"/>
   </ds:schemaRefs>
 </ds:datastoreItem>
 </file>
@@ -4760,22 +5718,17 @@
 </file>
 
 <file path=customXml/itemProps6.xml><?xml version="1.0" encoding="utf-8"?>
-<ds:datastoreItem xmlns:ds="http://schemas.openxmlformats.org/officeDocument/2006/customXml" ds:itemID="{FB68B5E2-CFA5-4B4B-8CD5-065CD2B3903E}">
+<ds:datastoreItem xmlns:ds="http://schemas.openxmlformats.org/officeDocument/2006/customXml" ds:itemID="{99904B8D-CC0F-4027-80DB-843B3870A400}">
   <ds:schemaRefs>
-    <ds:schemaRef ds:uri="http://schemas.microsoft.com/sharepoint/events"/>
+    <ds:schemaRef ds:uri="Microsoft.SharePoint.Taxonomy.ContentTypeSync"/>
   </ds:schemaRefs>
 </ds:datastoreItem>
 </file>
 
 <file path=customXml/itemProps7.xml><?xml version="1.0" encoding="utf-8"?>
-<ds:datastoreItem xmlns:ds="http://schemas.openxmlformats.org/officeDocument/2006/customXml" ds:itemID="{A16F99D5-FAF9-47B7-BB2E-CAC1EF9F3B71}">
+<ds:datastoreItem xmlns:ds="http://schemas.openxmlformats.org/officeDocument/2006/customXml" ds:itemID="{976AFE54-3DB5-431D-A5BD-3D340A9593CB}">
   <ds:schemaRefs>
-    <ds:schemaRef ds:uri="http://schemas.microsoft.com/office/2006/metadata/properties"/>
-    <ds:schemaRef ds:uri="http://schemas.microsoft.com/office/infopath/2007/PartnerControls"/>
-    <ds:schemaRef ds:uri="f76bb202-e0ee-44b5-81bd-1165e74daad9"/>
-    <ds:schemaRef ds:uri="c0e62afa-2a47-46b3-9456-da846e41d927"/>
-    <ds:schemaRef ds:uri="5ae04d3c-143d-44b1-9de7-bd4bbc3b5a14"/>
-    <ds:schemaRef ds:uri="54903c2b-d745-4d4d-852a-5f37568ebb60"/>
+    <ds:schemaRef ds:uri="http://schemas.openxmlformats.org/officeDocument/2006/bibliography"/>
   </ds:schemaRefs>
 </ds:datastoreItem>
 </file>
</xml_diff>